<commit_message>
Added footnote to tutorial 3 .doc
</commit_message>
<xml_diff>
--- a/Tutorial Documents/TCS — Blockchain Tutorial 3.docx
+++ b/Tutorial Documents/TCS — Blockchain Tutorial 3.docx
@@ -563,7 +563,7 @@
                     </a:ln>
                     <a:extLst>
                       <a:ext uri="{53640926-AAD7-44d8-BBD7-CCE9431645EC}">
-                        <a14:shadowObscured xmlns:a14="http://schemas.microsoft.com/office/drawing/2010/main" xmlns:w="http://schemas.openxmlformats.org/wordprocessingml/2006/main" xmlns:w10="urn:schemas-microsoft-com:office:word" xmlns:v="urn:schemas-microsoft-com:vml" xmlns:o="urn:schemas-microsoft-com:office:office" xmlns=""/>
+                        <a14:shadowObscured xmlns="" xmlns:o="urn:schemas-microsoft-com:office:office" xmlns:v="urn:schemas-microsoft-com:vml" xmlns:w10="urn:schemas-microsoft-com:office:word" xmlns:w="http://schemas.openxmlformats.org/wordprocessingml/2006/main" xmlns:a14="http://schemas.microsoft.com/office/drawing/2010/main"/>
                       </a:ext>
                     </a:extLst>
                   </pic:spPr>
@@ -5488,7 +5488,16 @@
         <w:t xml:space="preserve">.  </w:t>
       </w:r>
       <w:r>
-        <w:t xml:space="preserve">Such currency risk can be effectively hedged by locking in an exchange rate using something called currency futures, forwards and options, which is beyond the scope of this tutorial. </w:t>
+        <w:t>Such currency risk can be effectively hedged by locking in an exchange rate using something called currency futures, forwards and options, which is beyond the scope of this tutorial</w:t>
+      </w:r>
+      <w:r>
+        <w:rPr>
+          <w:rStyle w:val="FootnoteReference"/>
+        </w:rPr>
+        <w:footnoteReference w:id="1"/>
+      </w:r>
+      <w:r>
+        <w:t xml:space="preserve">. </w:t>
       </w:r>
       <w:r>
         <w:t>Suffice</w:t>
@@ -5513,7 +5522,13 @@
       </w:r>
       <w:proofErr w:type="spellEnd"/>
       <w:r>
-        <w:t>! However, even though bitcoin is very volatile it makes sense to use the same rate that is advertised in the currency convertor. At the moment, the currency convertor only loads the rate when the app is so you could add a feature to lock that in, i.e. store that value in SQLite as if that was the rate for that period.  You could add a feature to refresh that rate. And, you could then take the exchange rate for the store values.  You could also add other exchange rates, e.g. other fiat currencies, which would require you to find another API endpoints to grabs those exchange rates. I am sure there is lots more you could play with.</w:t>
+        <w:t xml:space="preserve">! However, even though bitcoin is very volatile it makes sense to use the same rate that is advertised in the currency convertor. At the moment, the currency convertor only loads the rate when the app is </w:t>
+      </w:r>
+      <w:r>
+        <w:t xml:space="preserve">loaded </w:t>
+      </w:r>
+      <w:r>
+        <w:t>so you could add a feature to lock that in, i.e. store that value in SQLite as if that was the rate for that period.  You could add a feature to refresh that rate. And, you could then take the exchange rate for the store values.  You could also add other exchange rates, e.g. other fiat currencies, which would require you to find another API endpoints to grabs those exchange rates. I am sure there is lots more you could play with.</w:t>
       </w:r>
     </w:p>
     <w:p>
@@ -5524,15 +5539,15 @@
         <w:t>P</w:t>
       </w:r>
       <w:r>
-        <w:t>I endpoints in a bit more depth, just to make sure you are m</w:t>
+        <w:t>I endpoints in a bit more depth, just to make sure you are more familiar with the Bitcoin blockchain</w:t>
+      </w:r>
+      <w:r>
+        <w:t xml:space="preserve"> and block structure</w:t>
       </w:r>
       <w:bookmarkStart w:id="19" w:name="_GoBack"/>
       <w:bookmarkEnd w:id="19"/>
       <w:r>
-        <w:t>ore familiar with the Bitcoin blockchain</w:t>
-      </w:r>
-      <w:r>
-        <w:t xml:space="preserve"> and block structure.  </w:t>
+        <w:t xml:space="preserve">.  </w:t>
       </w:r>
     </w:p>
     <w:p>
@@ -5843,6 +5858,29 @@
     <w:p>
       <w:r>
         <w:continuationSeparator/>
+      </w:r>
+    </w:p>
+  </w:footnote>
+  <w:footnote w:id="1">
+    <w:p>
+      <w:pPr>
+        <w:pStyle w:val="FootnoteText"/>
+      </w:pPr>
+      <w:r>
+        <w:rPr>
+          <w:rStyle w:val="FootnoteReference"/>
+        </w:rPr>
+        <w:footnoteRef/>
+      </w:r>
+      <w:r>
+        <w:t xml:space="preserve"> </w:t>
+      </w:r>
+      <w:r>
+        <w:rPr>
+          <w:sz w:val="20"/>
+          <w:szCs w:val="20"/>
+        </w:rPr>
+        <w:t>https://www.investopedia.com/articles/forex/051415/how-lock-exchange-rate.asp</w:t>
       </w:r>
     </w:p>
   </w:footnote>
@@ -8497,7 +8535,7 @@
 </file>
 
 <file path=customXml/itemProps1.xml><?xml version="1.0" encoding="utf-8"?>
-<ds:datastoreItem xmlns:ds="http://schemas.openxmlformats.org/officeDocument/2006/customXml" ds:itemID="{0186B735-4018-CD41-815E-88E5136FBB22}">
+<ds:datastoreItem xmlns:ds="http://schemas.openxmlformats.org/officeDocument/2006/customXml" ds:itemID="{70C01CF1-AF62-FD4F-BC33-A6323C174A99}">
   <ds:schemaRefs>
     <ds:schemaRef ds:uri="http://schemas.openxmlformats.org/officeDocument/2006/bibliography"/>
   </ds:schemaRefs>

</xml_diff>

<commit_message>
Completed the PHP model and controler methods for Blockchain Tutorial 4, also the JavaScript code, and also the word document for the tutorial.
</commit_message>
<xml_diff>
--- a/Tutorial Documents/TCS — Blockchain Tutorial 3.docx
+++ b/Tutorial Documents/TCS — Blockchain Tutorial 3.docx
@@ -20,7 +20,10 @@
         <w:jc w:val="left"/>
       </w:pPr>
       <w:r>
-        <w:t xml:space="preserve">Explore </w:t>
+        <w:t>Build</w:t>
+      </w:r>
+      <w:r>
+        <w:t xml:space="preserve"> </w:t>
       </w:r>
       <w:r>
         <w:t>a Bitcoin Currency Exchange with API Endpoints</w:t>
@@ -31,7 +34,12 @@
         <w:jc w:val="left"/>
       </w:pPr>
       <w:r>
-        <w:t>Ok, so far in the Blockchain Tutorial 1 you set up a simple MVC framework with which to implement your blockchain explorer code.  In Blockchain Tutorial 2 you explored more deeply the concept of the blockchain by writing some JavaScript code, and you may have in Part 3 of this tutorial converted this JavaScript to a PHP implementation that integrates with your MVC framework.</w:t>
+        <w:t>Ok, so far in the Blockchain Tutorial 1 you set up a simple MVC framework with which to implement your blockchain explorer code.  In Blockchain Tutorial 2 you explored more deeply the concept of the blockchain by writing so</w:t>
+      </w:r>
+      <w:bookmarkStart w:id="0" w:name="_GoBack"/>
+      <w:bookmarkEnd w:id="0"/>
+      <w:r>
+        <w:t>me JavaScript code, and you may have in Part 3 of this tutorial converted this JavaScript to a PHP implementation that integrates with your MVC framework.</w:t>
       </w:r>
     </w:p>
     <w:p>
@@ -144,7 +152,7 @@
         <w:pStyle w:val="Caption"/>
         <w:jc w:val="left"/>
       </w:pPr>
-      <w:bookmarkStart w:id="0" w:name="_Ref373838224"/>
+      <w:bookmarkStart w:id="1" w:name="_Ref373838224"/>
       <w:r>
         <w:t xml:space="preserve">Figure </w:t>
       </w:r>
@@ -166,7 +174,7 @@
       <w:r>
         <w:fldChar w:fldCharType="end"/>
       </w:r>
-      <w:bookmarkEnd w:id="0"/>
+      <w:bookmarkEnd w:id="1"/>
       <w:r>
         <w:t>: A Bootstrap front end for the Blockchain Tutorial Series …</w:t>
       </w:r>
@@ -329,7 +337,7 @@
         <w:pStyle w:val="Caption"/>
         <w:jc w:val="left"/>
       </w:pPr>
-      <w:bookmarkStart w:id="1" w:name="_Ref373838731"/>
+      <w:bookmarkStart w:id="2" w:name="_Ref373838731"/>
       <w:r>
         <w:t xml:space="preserve">Figure </w:t>
       </w:r>
@@ -351,7 +359,7 @@
       <w:r>
         <w:fldChar w:fldCharType="end"/>
       </w:r>
-      <w:bookmarkEnd w:id="1"/>
+      <w:bookmarkEnd w:id="2"/>
       <w:r>
         <w:t>: Bootstrap front end</w:t>
       </w:r>
@@ -428,7 +436,7 @@
         <w:pStyle w:val="Caption"/>
         <w:jc w:val="left"/>
       </w:pPr>
-      <w:bookmarkStart w:id="2" w:name="_Ref373838895"/>
+      <w:bookmarkStart w:id="3" w:name="_Ref373838895"/>
       <w:r>
         <w:t xml:space="preserve">Figure </w:t>
       </w:r>
@@ -450,7 +458,7 @@
       <w:r>
         <w:fldChar w:fldCharType="end"/>
       </w:r>
-      <w:bookmarkEnd w:id="2"/>
+      <w:bookmarkEnd w:id="3"/>
       <w:r>
         <w:t xml:space="preserve">: Blockchain Tutorial 1 </w:t>
       </w:r>
@@ -563,7 +571,7 @@
                     </a:ln>
                     <a:extLst>
                       <a:ext uri="{53640926-AAD7-44d8-BBD7-CCE9431645EC}">
-                        <a14:shadowObscured xmlns="" xmlns:o="urn:schemas-microsoft-com:office:office" xmlns:v="urn:schemas-microsoft-com:vml" xmlns:w10="urn:schemas-microsoft-com:office:word" xmlns:w="http://schemas.openxmlformats.org/wordprocessingml/2006/main" xmlns:a14="http://schemas.microsoft.com/office/drawing/2010/main"/>
+                        <a14:shadowObscured xmlns:a14="http://schemas.microsoft.com/office/drawing/2010/main" xmlns:w="http://schemas.openxmlformats.org/wordprocessingml/2006/main" xmlns:w10="urn:schemas-microsoft-com:office:word" xmlns:v="urn:schemas-microsoft-com:vml" xmlns:o="urn:schemas-microsoft-com:office:office" xmlns=""/>
                       </a:ext>
                     </a:extLst>
                   </pic:spPr>
@@ -579,7 +587,7 @@
         <w:pStyle w:val="Caption"/>
         <w:jc w:val="left"/>
       </w:pPr>
-      <w:bookmarkStart w:id="3" w:name="_Ref373841239"/>
+      <w:bookmarkStart w:id="4" w:name="_Ref373841239"/>
       <w:r>
         <w:t xml:space="preserve">Figure </w:t>
       </w:r>
@@ -601,7 +609,7 @@
       <w:r>
         <w:fldChar w:fldCharType="end"/>
       </w:r>
-      <w:bookmarkEnd w:id="3"/>
+      <w:bookmarkEnd w:id="4"/>
       <w:r>
         <w:t>: The view for Blockchain Tutorial 2 is empty waiting for you to use for Part 3</w:t>
       </w:r>
@@ -1131,7 +1139,7 @@
         <w:pStyle w:val="Caption"/>
         <w:jc w:val="left"/>
       </w:pPr>
-      <w:bookmarkStart w:id="4" w:name="_Ref373842474"/>
+      <w:bookmarkStart w:id="5" w:name="_Ref373842474"/>
       <w:r>
         <w:t xml:space="preserve">  </w:t>
       </w:r>
@@ -1156,7 +1164,7 @@
       <w:r>
         <w:fldChar w:fldCharType="end"/>
       </w:r>
-      <w:bookmarkEnd w:id="4"/>
+      <w:bookmarkEnd w:id="5"/>
       <w:r>
         <w:t xml:space="preserve">: MVC framework structure showing the </w:t>
       </w:r>
@@ -2219,7 +2227,7 @@
       <w:pPr>
         <w:pStyle w:val="Caption"/>
       </w:pPr>
-      <w:bookmarkStart w:id="5" w:name="_Ref500150329"/>
+      <w:bookmarkStart w:id="6" w:name="_Ref500150329"/>
       <w:r>
         <w:t xml:space="preserve">Figure </w:t>
       </w:r>
@@ -2241,7 +2249,7 @@
       <w:r>
         <w:fldChar w:fldCharType="end"/>
       </w:r>
-      <w:bookmarkEnd w:id="5"/>
+      <w:bookmarkEnd w:id="6"/>
       <w:r>
         <w:t xml:space="preserve">: Returned bitcoin </w:t>
       </w:r>
@@ -2382,7 +2390,7 @@
       <w:pPr>
         <w:pStyle w:val="Caption"/>
       </w:pPr>
-      <w:bookmarkStart w:id="6" w:name="_Ref500151130"/>
+      <w:bookmarkStart w:id="7" w:name="_Ref500151130"/>
       <w:r>
         <w:t xml:space="preserve">Figure </w:t>
       </w:r>
@@ -2404,7 +2412,7 @@
       <w:r>
         <w:fldChar w:fldCharType="end"/>
       </w:r>
-      <w:bookmarkEnd w:id="6"/>
+      <w:bookmarkEnd w:id="7"/>
       <w:r>
         <w:t xml:space="preserve">: </w:t>
       </w:r>
@@ -2535,7 +2543,7 @@
       <w:pPr>
         <w:pStyle w:val="Caption"/>
       </w:pPr>
-      <w:bookmarkStart w:id="7" w:name="_Ref500151758"/>
+      <w:bookmarkStart w:id="8" w:name="_Ref500151758"/>
       <w:r>
         <w:t xml:space="preserve">Figure </w:t>
       </w:r>
@@ -2557,7 +2565,7 @@
       <w:r>
         <w:fldChar w:fldCharType="end"/>
       </w:r>
-      <w:bookmarkEnd w:id="7"/>
+      <w:bookmarkEnd w:id="8"/>
       <w:r>
         <w:t>: PHP controller method to request exchange rate data from the model</w:t>
       </w:r>
@@ -2763,7 +2771,7 @@
       <w:pPr>
         <w:pStyle w:val="Caption"/>
       </w:pPr>
-      <w:bookmarkStart w:id="8" w:name="_Ref500153528"/>
+      <w:bookmarkStart w:id="9" w:name="_Ref500153528"/>
       <w:r>
         <w:t xml:space="preserve">Figure </w:t>
       </w:r>
@@ -2785,7 +2793,7 @@
       <w:r>
         <w:fldChar w:fldCharType="end"/>
       </w:r>
-      <w:bookmarkEnd w:id="8"/>
+      <w:bookmarkEnd w:id="9"/>
       <w:r>
         <w:t xml:space="preserve">: The new JavaScript </w:t>
       </w:r>
@@ -3248,7 +3256,7 @@
       <w:pPr>
         <w:pStyle w:val="Caption"/>
       </w:pPr>
-      <w:bookmarkStart w:id="9" w:name="_Ref500161671"/>
+      <w:bookmarkStart w:id="10" w:name="_Ref500161671"/>
       <w:r>
         <w:t xml:space="preserve">Figure </w:t>
       </w:r>
@@ -3270,7 +3278,7 @@
       <w:r>
         <w:fldChar w:fldCharType="end"/>
       </w:r>
-      <w:bookmarkEnd w:id="9"/>
+      <w:bookmarkEnd w:id="10"/>
       <w:r>
         <w:t>: Blockchain Tutorial 3 Bootstrap view showing the returned bitcoin exchange rates using API endpoints</w:t>
       </w:r>
@@ -3530,7 +3538,7 @@
       <w:pPr>
         <w:pStyle w:val="Caption"/>
       </w:pPr>
-      <w:bookmarkStart w:id="10" w:name="_Ref500176467"/>
+      <w:bookmarkStart w:id="11" w:name="_Ref500176467"/>
       <w:r>
         <w:t xml:space="preserve">Figure </w:t>
       </w:r>
@@ -3552,7 +3560,7 @@
       <w:r>
         <w:fldChar w:fldCharType="end"/>
       </w:r>
-      <w:bookmarkEnd w:id="10"/>
+      <w:bookmarkEnd w:id="11"/>
       <w:r>
         <w:t xml:space="preserve">: The currency </w:t>
       </w:r>
@@ -4022,7 +4030,7 @@
       <w:pPr>
         <w:pStyle w:val="Caption"/>
       </w:pPr>
-      <w:bookmarkStart w:id="11" w:name="_Ref500251098"/>
+      <w:bookmarkStart w:id="12" w:name="_Ref500251098"/>
       <w:r>
         <w:t xml:space="preserve">Figure </w:t>
       </w:r>
@@ -4044,7 +4052,7 @@
       <w:r>
         <w:fldChar w:fldCharType="end"/>
       </w:r>
-      <w:bookmarkEnd w:id="11"/>
+      <w:bookmarkEnd w:id="12"/>
       <w:r>
         <w:t>: JavaScript code to capture the currency convertor form inputs</w:t>
       </w:r>
@@ -4191,7 +4199,7 @@
       <w:pPr>
         <w:pStyle w:val="Caption"/>
       </w:pPr>
-      <w:bookmarkStart w:id="12" w:name="_Ref500253557"/>
+      <w:bookmarkStart w:id="13" w:name="_Ref500253557"/>
       <w:r>
         <w:t xml:space="preserve">Figure </w:t>
       </w:r>
@@ -4213,7 +4221,7 @@
       <w:r>
         <w:fldChar w:fldCharType="end"/>
       </w:r>
-      <w:bookmarkEnd w:id="12"/>
+      <w:bookmarkEnd w:id="13"/>
       <w:r>
         <w:t>: Test the radio buttons</w:t>
       </w:r>
@@ -4325,7 +4333,7 @@
       <w:pPr>
         <w:pStyle w:val="Caption"/>
       </w:pPr>
-      <w:bookmarkStart w:id="13" w:name="_Ref500254043"/>
+      <w:bookmarkStart w:id="14" w:name="_Ref500254043"/>
       <w:r>
         <w:t xml:space="preserve">Figure </w:t>
       </w:r>
@@ -4347,7 +4355,7 @@
       <w:r>
         <w:fldChar w:fldCharType="end"/>
       </w:r>
-      <w:bookmarkEnd w:id="13"/>
+      <w:bookmarkEnd w:id="14"/>
       <w:r>
         <w:t>: Alert if submitting an empty input value</w:t>
       </w:r>
@@ -4471,7 +4479,7 @@
       <w:pPr>
         <w:pStyle w:val="Caption"/>
       </w:pPr>
-      <w:bookmarkStart w:id="14" w:name="_Ref500322012"/>
+      <w:bookmarkStart w:id="15" w:name="_Ref500322012"/>
       <w:r>
         <w:t xml:space="preserve">Figure </w:t>
       </w:r>
@@ -4493,7 +4501,7 @@
       <w:r>
         <w:fldChar w:fldCharType="end"/>
       </w:r>
-      <w:bookmarkEnd w:id="14"/>
+      <w:bookmarkEnd w:id="15"/>
       <w:r>
         <w:t>: JavaScript function to convert BTC to UDS based on a selected bitcoin exchange last price.</w:t>
       </w:r>
@@ -4932,7 +4940,7 @@
       <w:pPr>
         <w:pStyle w:val="Caption"/>
       </w:pPr>
-      <w:bookmarkStart w:id="15" w:name="_Ref500323341"/>
+      <w:bookmarkStart w:id="16" w:name="_Ref500323341"/>
       <w:r>
         <w:t xml:space="preserve">Figure </w:t>
       </w:r>
@@ -4954,7 +4962,7 @@
       <w:r>
         <w:fldChar w:fldCharType="end"/>
       </w:r>
-      <w:bookmarkEnd w:id="15"/>
+      <w:bookmarkEnd w:id="16"/>
       <w:r>
         <w:t>: Updated JavaScript to select the bitcoin exchange</w:t>
       </w:r>
@@ -5146,7 +5154,7 @@
           </wp:inline>
         </w:drawing>
       </w:r>
-      <w:bookmarkStart w:id="16" w:name="_Ref500324410"/>
+      <w:bookmarkStart w:id="17" w:name="_Ref500324410"/>
     </w:p>
     <w:p>
       <w:r>
@@ -5170,7 +5178,7 @@
       <w:r>
         <w:fldChar w:fldCharType="end"/>
       </w:r>
-      <w:bookmarkEnd w:id="16"/>
+      <w:bookmarkEnd w:id="17"/>
       <w:r>
         <w:t>: Test the BTC to USD conversion works</w:t>
       </w:r>
@@ -5234,7 +5242,7 @@
       </w:r>
     </w:p>
     <w:p>
-      <w:bookmarkStart w:id="17" w:name="_Ref500325499"/>
+      <w:bookmarkStart w:id="18" w:name="_Ref500325499"/>
       <w:r>
         <w:t xml:space="preserve">Figure </w:t>
       </w:r>
@@ -5256,7 +5264,7 @@
       <w:r>
         <w:fldChar w:fldCharType="end"/>
       </w:r>
-      <w:bookmarkEnd w:id="17"/>
+      <w:bookmarkEnd w:id="18"/>
       <w:r>
         <w:t>: Test the BTC to USD conversion works, again</w:t>
       </w:r>
@@ -5395,7 +5403,7 @@
       <w:pPr>
         <w:pStyle w:val="Caption"/>
       </w:pPr>
-      <w:bookmarkStart w:id="18" w:name="_Ref500327333"/>
+      <w:bookmarkStart w:id="19" w:name="_Ref500327333"/>
       <w:r>
         <w:t xml:space="preserve">Figure </w:t>
       </w:r>
@@ -5417,7 +5425,7 @@
       <w:r>
         <w:fldChar w:fldCharType="end"/>
       </w:r>
-      <w:bookmarkEnd w:id="18"/>
+      <w:bookmarkEnd w:id="19"/>
       <w:r>
         <w:t>: The working USD to BTC conversion</w:t>
       </w:r>
@@ -5542,12 +5550,7 @@
         <w:t>I endpoints in a bit more depth, just to make sure you are more familiar with the Bitcoin blockchain</w:t>
       </w:r>
       <w:r>
-        <w:t xml:space="preserve"> and block structure</w:t>
-      </w:r>
-      <w:bookmarkStart w:id="19" w:name="_GoBack"/>
-      <w:bookmarkEnd w:id="19"/>
-      <w:r>
-        <w:t xml:space="preserve">.  </w:t>
+        <w:t xml:space="preserve"> and block structure.  </w:t>
       </w:r>
     </w:p>
     <w:p>
@@ -5823,7 +5826,7 @@
               <w:bCs/>
               <w:noProof/>
             </w:rPr>
-            <w:t>18</w:t>
+            <w:t>1</w:t>
           </w:r>
           <w:r>
             <w:rPr>
@@ -8535,7 +8538,7 @@
 </file>
 
 <file path=customXml/itemProps1.xml><?xml version="1.0" encoding="utf-8"?>
-<ds:datastoreItem xmlns:ds="http://schemas.openxmlformats.org/officeDocument/2006/customXml" ds:itemID="{70C01CF1-AF62-FD4F-BC33-A6323C174A99}">
+<ds:datastoreItem xmlns:ds="http://schemas.openxmlformats.org/officeDocument/2006/customXml" ds:itemID="{184AD6D5-866C-9F45-8A6F-9620D444D6B6}">
   <ds:schemaRefs>
     <ds:schemaRef ds:uri="http://schemas.openxmlformats.org/officeDocument/2006/bibliography"/>
   </ds:schemaRefs>

</xml_diff>